<commit_message>
Well, it seems it works
</commit_message>
<xml_diff>
--- a/Lab1/Lab1.docx
+++ b/Lab1/Lab1.docx
@@ -8,51 +8,6 @@
           <w:lang w:val="en-US"/>
         </w:rPr>
       </w:pPr>
-      <w:r>
-        <w:rPr>
-          <w:lang w:val="en-US"/>
-        </w:rPr>
-        <w:t>Just learning git</w:t>
-      </w:r>
-    </w:p>
-    <w:p>
-      <w:pPr>
-        <w:rPr>
-          <w:lang w:val="en-US"/>
-        </w:rPr>
-      </w:pPr>
-      <w:r>
-        <w:rPr>
-          <w:lang w:val="en-US"/>
-        </w:rPr>
-        <w:t>Another change</w:t>
-      </w:r>
-    </w:p>
-    <w:p>
-      <w:pPr>
-        <w:rPr>
-          <w:lang w:val="en-US"/>
-        </w:rPr>
-      </w:pPr>
-      <w:r>
-        <w:rPr>
-          <w:lang w:val="en-US"/>
-        </w:rPr>
-        <w:t>And one more time</w:t>
-      </w:r>
-    </w:p>
-    <w:p>
-      <w:pPr>
-        <w:rPr>
-          <w:lang w:val="en-US"/>
-        </w:rPr>
-      </w:pPr>
-      <w:r>
-        <w:rPr>
-          <w:lang w:val="en-US"/>
-        </w:rPr>
-        <w:t>Why I can’t see my changes?</w:t>
-      </w:r>
     </w:p>
     <w:sectPr>
       <w:pgSz w:w="11906" w:h="16838"/>

</xml_diff>

<commit_message>
How it will work with images
</commit_message>
<xml_diff>
--- a/Lab1/Lab1.docx
+++ b/Lab1/Lab1.docx
@@ -8,6 +8,57 @@
           <w:lang w:val="en-US"/>
         </w:rPr>
       </w:pPr>
+      <w:r>
+        <w:rPr>
+          <w:noProof/>
+          <w:lang w:eastAsia="ru-RU"/>
+        </w:rPr>
+        <w:drawing>
+          <wp:inline distT="0" distB="0" distL="0" distR="0">
+            <wp:extent cx="5940425" cy="2302034"/>
+            <wp:effectExtent l="19050" t="0" r="3175" b="0"/>
+            <wp:docPr id="1" name="Рисунок 1"/>
+            <wp:cNvGraphicFramePr>
+              <a:graphicFrameLocks xmlns:a="http://schemas.openxmlformats.org/drawingml/2006/main" noChangeAspect="1"/>
+            </wp:cNvGraphicFramePr>
+            <a:graphic xmlns:a="http://schemas.openxmlformats.org/drawingml/2006/main">
+              <a:graphicData uri="http://schemas.openxmlformats.org/drawingml/2006/picture">
+                <pic:pic xmlns:pic="http://schemas.openxmlformats.org/drawingml/2006/picture">
+                  <pic:nvPicPr>
+                    <pic:cNvPr id="0" name="Picture 1"/>
+                    <pic:cNvPicPr>
+                      <a:picLocks noChangeAspect="1" noChangeArrowheads="1"/>
+                    </pic:cNvPicPr>
+                  </pic:nvPicPr>
+                  <pic:blipFill>
+                    <a:blip r:embed="rId4" cstate="print"/>
+                    <a:srcRect/>
+                    <a:stretch>
+                      <a:fillRect/>
+                    </a:stretch>
+                  </pic:blipFill>
+                  <pic:spPr bwMode="auto">
+                    <a:xfrm>
+                      <a:off x="0" y="0"/>
+                      <a:ext cx="5940425" cy="2302034"/>
+                    </a:xfrm>
+                    <a:prstGeom prst="rect">
+                      <a:avLst/>
+                    </a:prstGeom>
+                    <a:noFill/>
+                    <a:ln w="9525">
+                      <a:noFill/>
+                      <a:miter lim="800000"/>
+                      <a:headEnd/>
+                      <a:tailEnd/>
+                    </a:ln>
+                  </pic:spPr>
+                </pic:pic>
+              </a:graphicData>
+            </a:graphic>
+          </wp:inline>
+        </w:drawing>
+      </w:r>
     </w:p>
     <w:sectPr>
       <w:pgSz w:w="11906" w:h="16838"/>
@@ -208,6 +259,36 @@
     <w:semiHidden/>
     <w:unhideWhenUsed/>
   </w:style>
+  <w:style w:type="paragraph" w:styleId="a3">
+    <w:name w:val="Balloon Text"/>
+    <w:basedOn w:val="a"/>
+    <w:link w:val="a4"/>
+    <w:uiPriority w:val="99"/>
+    <w:semiHidden/>
+    <w:unhideWhenUsed/>
+    <w:rsid w:val="00524565"/>
+    <w:pPr>
+      <w:spacing w:after="0" w:line="240" w:lineRule="auto"/>
+    </w:pPr>
+    <w:rPr>
+      <w:rFonts w:ascii="Tahoma" w:hAnsi="Tahoma" w:cs="Tahoma"/>
+      <w:sz w:val="16"/>
+      <w:szCs w:val="16"/>
+    </w:rPr>
+  </w:style>
+  <w:style w:type="character" w:customStyle="1" w:styleId="a4">
+    <w:name w:val="Текст у виносці Знак"/>
+    <w:basedOn w:val="a0"/>
+    <w:link w:val="a3"/>
+    <w:uiPriority w:val="99"/>
+    <w:semiHidden/>
+    <w:rsid w:val="00524565"/>
+    <w:rPr>
+      <w:rFonts w:ascii="Tahoma" w:hAnsi="Tahoma" w:cs="Tahoma"/>
+      <w:sz w:val="16"/>
+      <w:szCs w:val="16"/>
+    </w:rPr>
+  </w:style>
 </w:styles>
 </file>
 

</xml_diff>

<commit_message>
Add image and text
</commit_message>
<xml_diff>
--- a/Lab1/Lab1.docx
+++ b/Lab1/Lab1.docx
@@ -2,6 +2,64 @@
 <file path=word/document.xml><?xml version="1.0" encoding="utf-8"?>
 <w:document xmlns:ve="http://schemas.openxmlformats.org/markup-compatibility/2006" xmlns:o="urn:schemas-microsoft-com:office:office" xmlns:r="http://schemas.openxmlformats.org/officeDocument/2006/relationships" xmlns:m="http://schemas.openxmlformats.org/officeDocument/2006/math" xmlns:v="urn:schemas-microsoft-com:vml" xmlns:wp="http://schemas.openxmlformats.org/drawingml/2006/wordprocessingDrawing" xmlns:w10="urn:schemas-microsoft-com:office:word" xmlns:w="http://schemas.openxmlformats.org/wordprocessingml/2006/main" xmlns:wne="http://schemas.microsoft.com/office/word/2006/wordml">
   <w:body>
+    <w:p>
+      <w:pPr>
+        <w:rPr>
+          <w:lang w:val="en-US"/>
+        </w:rPr>
+      </w:pPr>
+      <w:r>
+        <w:rPr>
+          <w:noProof/>
+          <w:lang w:eastAsia="ru-RU"/>
+        </w:rPr>
+        <w:drawing>
+          <wp:inline distT="0" distB="0" distL="0" distR="0">
+            <wp:extent cx="2623185" cy="1208405"/>
+            <wp:effectExtent l="19050" t="0" r="5715" b="0"/>
+            <wp:docPr id="2" name="Рисунок 1"/>
+            <wp:cNvGraphicFramePr>
+              <a:graphicFrameLocks xmlns:a="http://schemas.openxmlformats.org/drawingml/2006/main" noChangeAspect="1"/>
+            </wp:cNvGraphicFramePr>
+            <a:graphic xmlns:a="http://schemas.openxmlformats.org/drawingml/2006/main">
+              <a:graphicData uri="http://schemas.openxmlformats.org/drawingml/2006/picture">
+                <pic:pic xmlns:pic="http://schemas.openxmlformats.org/drawingml/2006/picture">
+                  <pic:nvPicPr>
+                    <pic:cNvPr id="0" name="Picture 1"/>
+                    <pic:cNvPicPr>
+                      <a:picLocks noChangeAspect="1" noChangeArrowheads="1"/>
+                    </pic:cNvPicPr>
+                  </pic:nvPicPr>
+                  <pic:blipFill>
+                    <a:blip r:embed="rId4" cstate="print"/>
+                    <a:srcRect/>
+                    <a:stretch>
+                      <a:fillRect/>
+                    </a:stretch>
+                  </pic:blipFill>
+                  <pic:spPr bwMode="auto">
+                    <a:xfrm>
+                      <a:off x="0" y="0"/>
+                      <a:ext cx="2623185" cy="1208405"/>
+                    </a:xfrm>
+                    <a:prstGeom prst="rect">
+                      <a:avLst/>
+                    </a:prstGeom>
+                    <a:noFill/>
+                    <a:ln w="9525">
+                      <a:noFill/>
+                      <a:miter lim="800000"/>
+                      <a:headEnd/>
+                      <a:tailEnd/>
+                    </a:ln>
+                  </pic:spPr>
+                </pic:pic>
+              </a:graphicData>
+            </a:graphic>
+          </wp:inline>
+        </w:drawing>
+      </w:r>
+    </w:p>
     <w:p>
       <w:pPr>
         <w:rPr>
@@ -31,7 +89,7 @@
                     </pic:cNvPicPr>
                   </pic:nvPicPr>
                   <pic:blipFill>
-                    <a:blip r:embed="rId4" cstate="print"/>
+                    <a:blip r:embed="rId5" cstate="print"/>
                     <a:srcRect/>
                     <a:stretch>
                       <a:fillRect/>
@@ -58,6 +116,12 @@
             </a:graphic>
           </wp:inline>
         </w:drawing>
+      </w:r>
+      <w:r>
+        <w:rPr>
+          <w:lang w:val="en-US"/>
+        </w:rPr>
+        <w:t>And if I add one image and some text</w:t>
       </w:r>
     </w:p>
     <w:sectPr>

</xml_diff>

<commit_message>
Well, I think I got how it works
</commit_message>
<xml_diff>
--- a/Lab1/Lab1.docx
+++ b/Lab1/Lab1.docx
@@ -8,121 +8,6 @@
           <w:lang w:val="en-US"/>
         </w:rPr>
       </w:pPr>
-      <w:r>
-        <w:rPr>
-          <w:noProof/>
-          <w:lang w:eastAsia="ru-RU"/>
-        </w:rPr>
-        <w:drawing>
-          <wp:inline distT="0" distB="0" distL="0" distR="0">
-            <wp:extent cx="2623185" cy="1208405"/>
-            <wp:effectExtent l="19050" t="0" r="5715" b="0"/>
-            <wp:docPr id="2" name="Рисунок 1"/>
-            <wp:cNvGraphicFramePr>
-              <a:graphicFrameLocks xmlns:a="http://schemas.openxmlformats.org/drawingml/2006/main" noChangeAspect="1"/>
-            </wp:cNvGraphicFramePr>
-            <a:graphic xmlns:a="http://schemas.openxmlformats.org/drawingml/2006/main">
-              <a:graphicData uri="http://schemas.openxmlformats.org/drawingml/2006/picture">
-                <pic:pic xmlns:pic="http://schemas.openxmlformats.org/drawingml/2006/picture">
-                  <pic:nvPicPr>
-                    <pic:cNvPr id="0" name="Picture 1"/>
-                    <pic:cNvPicPr>
-                      <a:picLocks noChangeAspect="1" noChangeArrowheads="1"/>
-                    </pic:cNvPicPr>
-                  </pic:nvPicPr>
-                  <pic:blipFill>
-                    <a:blip r:embed="rId4" cstate="print"/>
-                    <a:srcRect/>
-                    <a:stretch>
-                      <a:fillRect/>
-                    </a:stretch>
-                  </pic:blipFill>
-                  <pic:spPr bwMode="auto">
-                    <a:xfrm>
-                      <a:off x="0" y="0"/>
-                      <a:ext cx="2623185" cy="1208405"/>
-                    </a:xfrm>
-                    <a:prstGeom prst="rect">
-                      <a:avLst/>
-                    </a:prstGeom>
-                    <a:noFill/>
-                    <a:ln w="9525">
-                      <a:noFill/>
-                      <a:miter lim="800000"/>
-                      <a:headEnd/>
-                      <a:tailEnd/>
-                    </a:ln>
-                  </pic:spPr>
-                </pic:pic>
-              </a:graphicData>
-            </a:graphic>
-          </wp:inline>
-        </w:drawing>
-      </w:r>
-    </w:p>
-    <w:p>
-      <w:pPr>
-        <w:rPr>
-          <w:lang w:val="en-US"/>
-        </w:rPr>
-      </w:pPr>
-      <w:r>
-        <w:rPr>
-          <w:noProof/>
-          <w:lang w:eastAsia="ru-RU"/>
-        </w:rPr>
-        <w:drawing>
-          <wp:inline distT="0" distB="0" distL="0" distR="0">
-            <wp:extent cx="5940425" cy="2302034"/>
-            <wp:effectExtent l="19050" t="0" r="3175" b="0"/>
-            <wp:docPr id="1" name="Рисунок 1"/>
-            <wp:cNvGraphicFramePr>
-              <a:graphicFrameLocks xmlns:a="http://schemas.openxmlformats.org/drawingml/2006/main" noChangeAspect="1"/>
-            </wp:cNvGraphicFramePr>
-            <a:graphic xmlns:a="http://schemas.openxmlformats.org/drawingml/2006/main">
-              <a:graphicData uri="http://schemas.openxmlformats.org/drawingml/2006/picture">
-                <pic:pic xmlns:pic="http://schemas.openxmlformats.org/drawingml/2006/picture">
-                  <pic:nvPicPr>
-                    <pic:cNvPr id="0" name="Picture 1"/>
-                    <pic:cNvPicPr>
-                      <a:picLocks noChangeAspect="1" noChangeArrowheads="1"/>
-                    </pic:cNvPicPr>
-                  </pic:nvPicPr>
-                  <pic:blipFill>
-                    <a:blip r:embed="rId5" cstate="print"/>
-                    <a:srcRect/>
-                    <a:stretch>
-                      <a:fillRect/>
-                    </a:stretch>
-                  </pic:blipFill>
-                  <pic:spPr bwMode="auto">
-                    <a:xfrm>
-                      <a:off x="0" y="0"/>
-                      <a:ext cx="5940425" cy="2302034"/>
-                    </a:xfrm>
-                    <a:prstGeom prst="rect">
-                      <a:avLst/>
-                    </a:prstGeom>
-                    <a:noFill/>
-                    <a:ln w="9525">
-                      <a:noFill/>
-                      <a:miter lim="800000"/>
-                      <a:headEnd/>
-                      <a:tailEnd/>
-                    </a:ln>
-                  </pic:spPr>
-                </pic:pic>
-              </a:graphicData>
-            </a:graphic>
-          </wp:inline>
-        </w:drawing>
-      </w:r>
-      <w:r>
-        <w:rPr>
-          <w:lang w:val="en-US"/>
-        </w:rPr>
-        <w:t>And if I add one image and some text</w:t>
-      </w:r>
     </w:p>
     <w:sectPr>
       <w:pgSz w:w="11906" w:h="16838"/>

</xml_diff>